<commit_message>
Updated CV with experience
</commit_message>
<xml_diff>
--- a/Oliver Bathurst CV.docx
+++ b/Oliver Bathurst CV.docx
@@ -270,18 +270,7 @@
             <w:sz w:val="20"/>
             <w:szCs w:val="20"/>
           </w:rPr>
-          <w:t>github.com/</w:t>
-        </w:r>
-        <w:proofErr w:type="spellStart"/>
-        <w:r>
-          <w:rPr>
-            <w:rStyle w:val="Hyperlink"/>
-            <w:rFonts w:ascii="Arial" w:hAnsi="Arial" w:cs="Arial"/>
-            <w:b/>
-            <w:sz w:val="20"/>
-            <w:szCs w:val="20"/>
-          </w:rPr>
-          <w:t>Oliver</w:t>
+          <w:t>github.com/Oliver</w:t>
         </w:r>
         <w:r>
           <w:rPr>
@@ -303,7 +292,6 @@
           </w:rPr>
           <w:t>Bathurst</w:t>
         </w:r>
-        <w:proofErr w:type="spellEnd"/>
       </w:hyperlink>
     </w:p>
     <w:p>
@@ -1007,18 +995,8 @@
           <w:sz w:val="20"/>
           <w:szCs w:val="20"/>
         </w:rPr>
-        <w:t xml:space="preserve"> </w:t>
-      </w:r>
-      <w:proofErr w:type="spellStart"/>
-      <w:r>
-        <w:rPr>
-          <w:rFonts w:ascii="Arial" w:hAnsi="Arial" w:cs="Arial"/>
-          <w:sz w:val="20"/>
-          <w:szCs w:val="20"/>
-        </w:rPr>
-        <w:t>Intellij</w:t>
-      </w:r>
-      <w:proofErr w:type="spellEnd"/>
+        <w:t xml:space="preserve"> Intellij</w:t>
+      </w:r>
       <w:r>
         <w:rPr>
           <w:rFonts w:ascii="Arial" w:hAnsi="Arial" w:cs="Arial"/>
@@ -1659,7 +1637,6 @@
         </w:rPr>
         <w:t xml:space="preserve"> </w:t>
       </w:r>
-      <w:proofErr w:type="spellStart"/>
       <w:r>
         <w:rPr>
           <w:rFonts w:ascii="Arial" w:hAnsi="Arial" w:cs="Arial"/>
@@ -1668,7 +1645,6 @@
         </w:rPr>
         <w:t>RhinoMocks</w:t>
       </w:r>
-      <w:proofErr w:type="spellEnd"/>
       <w:r>
         <w:rPr>
           <w:rFonts w:ascii="Arial" w:hAnsi="Arial" w:cs="Arial"/>
@@ -1695,41 +1671,13 @@
         </w:rPr>
         <w:t xml:space="preserve"> </w:t>
       </w:r>
-      <w:proofErr w:type="spellStart"/>
-      <w:r>
-        <w:rPr>
-          <w:rFonts w:ascii="Arial" w:hAnsi="Arial" w:cs="Arial"/>
-          <w:sz w:val="20"/>
-          <w:szCs w:val="20"/>
-        </w:rPr>
-        <w:t>NUnit</w:t>
-      </w:r>
-      <w:proofErr w:type="spellEnd"/>
-      <w:r>
-        <w:rPr>
-          <w:rFonts w:ascii="Arial" w:hAnsi="Arial" w:cs="Arial"/>
-          <w:sz w:val="20"/>
-          <w:szCs w:val="20"/>
-        </w:rPr>
-        <w:t>/</w:t>
-      </w:r>
-      <w:proofErr w:type="spellStart"/>
-      <w:r>
-        <w:rPr>
-          <w:rFonts w:ascii="Arial" w:hAnsi="Arial" w:cs="Arial"/>
-          <w:sz w:val="20"/>
-          <w:szCs w:val="20"/>
-        </w:rPr>
-        <w:t>MSTest</w:t>
-      </w:r>
-      <w:proofErr w:type="spellEnd"/>
-      <w:r>
-        <w:rPr>
-          <w:rFonts w:ascii="Arial" w:hAnsi="Arial" w:cs="Arial"/>
-          <w:sz w:val="20"/>
-          <w:szCs w:val="20"/>
-        </w:rPr>
-        <w:t xml:space="preserve"> </w:t>
+      <w:r>
+        <w:rPr>
+          <w:rFonts w:ascii="Arial" w:hAnsi="Arial" w:cs="Arial"/>
+          <w:sz w:val="20"/>
+          <w:szCs w:val="20"/>
+        </w:rPr>
+        <w:t xml:space="preserve">NUnit/MSTest </w:t>
       </w:r>
     </w:p>
     <w:p>
@@ -2401,25 +2349,25 @@
           <w:sz w:val="20"/>
           <w:szCs w:val="20"/>
         </w:rPr>
-        <w:t>June 2018</w:t>
-      </w:r>
-      <w:r>
-        <w:rPr>
-          <w:rFonts w:ascii="Arial" w:hAnsi="Arial" w:cs="Arial"/>
-          <w:b/>
-          <w:sz w:val="20"/>
-          <w:szCs w:val="20"/>
-        </w:rPr>
-        <w:t xml:space="preserve"> </w:t>
-      </w:r>
-      <w:r>
-        <w:rPr>
-          <w:rFonts w:ascii="Arial" w:hAnsi="Arial" w:cs="Arial"/>
-          <w:b/>
-          <w:sz w:val="20"/>
-          <w:szCs w:val="20"/>
-        </w:rPr>
-        <w:t>–</w:t>
+        <w:t>January</w:t>
+      </w:r>
+      <w:r>
+        <w:rPr>
+          <w:rFonts w:ascii="Arial" w:hAnsi="Arial" w:cs="Arial"/>
+          <w:b/>
+          <w:sz w:val="20"/>
+          <w:szCs w:val="20"/>
+        </w:rPr>
+        <w:t xml:space="preserve"> 2019 </w:t>
+      </w:r>
+      <w:r>
+        <w:rPr>
+          <w:rFonts w:ascii="Arial" w:hAnsi="Arial" w:cs="Arial"/>
+          <w:b/>
+          <w:sz w:val="20"/>
+          <w:szCs w:val="20"/>
+        </w:rPr>
+        <w:t>-</w:t>
       </w:r>
       <w:r>
         <w:rPr>
@@ -2446,25 +2394,25 @@
           <w:sz w:val="20"/>
           <w:szCs w:val="20"/>
         </w:rPr>
-        <w:t xml:space="preserve">Sword Active Risk - </w:t>
-      </w:r>
-      <w:r>
-        <w:rPr>
-          <w:rFonts w:ascii="Arial" w:hAnsi="Arial" w:cs="Arial"/>
-          <w:b/>
-          <w:sz w:val="20"/>
-          <w:szCs w:val="20"/>
-        </w:rPr>
-        <w:t>Software Developer</w:t>
-      </w:r>
-      <w:r>
-        <w:rPr>
-          <w:rFonts w:ascii="Arial" w:hAnsi="Arial" w:cs="Arial"/>
-          <w:b/>
-          <w:sz w:val="20"/>
-          <w:szCs w:val="20"/>
-        </w:rPr>
-        <w:t>/Developer</w:t>
+        <w:t>CGI</w:t>
+      </w:r>
+      <w:r>
+        <w:rPr>
+          <w:rFonts w:ascii="Arial" w:hAnsi="Arial" w:cs="Arial"/>
+          <w:b/>
+          <w:sz w:val="20"/>
+          <w:szCs w:val="20"/>
+        </w:rPr>
+        <w:t xml:space="preserve"> - Software </w:t>
+      </w:r>
+      <w:r>
+        <w:rPr>
+          <w:rFonts w:ascii="Arial" w:hAnsi="Arial" w:cs="Arial"/>
+          <w:b/>
+          <w:sz w:val="20"/>
+          <w:szCs w:val="20"/>
+        </w:rPr>
+        <w:t>Engineer (C#)</w:t>
       </w:r>
     </w:p>
     <w:p>
@@ -2485,17 +2433,10 @@
           <w:sz w:val="20"/>
           <w:szCs w:val="20"/>
         </w:rPr>
-        <w:t>December 2019</w:t>
-      </w:r>
-      <w:r>
-        <w:rPr>
-          <w:rFonts w:ascii="Arial" w:hAnsi="Arial" w:cs="Arial"/>
-          <w:b/>
-          <w:sz w:val="20"/>
-          <w:szCs w:val="20"/>
-        </w:rPr>
-        <w:t xml:space="preserve">            </w:t>
-      </w:r>
+        <w:t xml:space="preserve">Present                         </w:t>
+      </w:r>
+      <w:bookmarkStart w:id="0" w:name="_GoBack"/>
+      <w:bookmarkEnd w:id="0"/>
       <w:r>
         <w:rPr>
           <w:rFonts w:ascii="Arial" w:hAnsi="Arial" w:cs="Arial"/>
@@ -2511,7 +2452,7 @@
           <w:sz w:val="20"/>
           <w:szCs w:val="20"/>
         </w:rPr>
-        <w:t>1 Grenfell Rd, Maidenhead SL6 1HN</w:t>
+        <w:t>250 Brook Dr, Reading RG2 6UA</w:t>
       </w:r>
     </w:p>
     <w:p>
@@ -2538,20 +2479,15 @@
         </w:rPr>
         <w:t xml:space="preserve">Phone: </w:t>
       </w:r>
-      <w:hyperlink r:id="rId11" w:tooltip="Call via Hangouts" w:history="1">
-        <w:r>
-          <w:rPr>
-            <w:rStyle w:val="Hyperlink"/>
-            <w:rFonts w:ascii="Arial" w:hAnsi="Arial" w:cs="Arial"/>
-            <w:color w:val="1A0DAB"/>
-            <w:sz w:val="20"/>
-            <w:szCs w:val="20"/>
-            <w:u w:val="none"/>
-            <w:shd w:val="clear" w:color="auto" w:fill="FFFFFF"/>
-          </w:rPr>
-          <w:t>01628 582500</w:t>
-        </w:r>
-      </w:hyperlink>
+      <w:r>
+        <w:rPr>
+          <w:rFonts w:ascii="Arial" w:hAnsi="Arial" w:cs="Arial"/>
+          <w:color w:val="000000"/>
+          <w:sz w:val="20"/>
+          <w:szCs w:val="20"/>
+        </w:rPr>
+        <w:t>02076 379111</w:t>
+      </w:r>
     </w:p>
     <w:p>
       <w:pPr>
@@ -2593,7 +2529,31 @@
           <w:sz w:val="20"/>
           <w:szCs w:val="20"/>
         </w:rPr>
-        <w:t>Regularly attending sprint meetings to assess requirements/tasks</w:t>
+        <w:t xml:space="preserve">Regularly attending </w:t>
+      </w:r>
+      <w:r>
+        <w:rPr>
+          <w:rFonts w:ascii="Arial" w:hAnsi="Arial" w:cs="Arial"/>
+          <w:sz w:val="20"/>
+          <w:szCs w:val="20"/>
+        </w:rPr>
+        <w:t>daily</w:t>
+      </w:r>
+      <w:r>
+        <w:rPr>
+          <w:rFonts w:ascii="Arial" w:hAnsi="Arial" w:cs="Arial"/>
+          <w:sz w:val="20"/>
+          <w:szCs w:val="20"/>
+        </w:rPr>
+        <w:t xml:space="preserve"> meetings</w:t>
+      </w:r>
+      <w:r>
+        <w:rPr>
+          <w:rFonts w:ascii="Arial" w:hAnsi="Arial" w:cs="Arial"/>
+          <w:sz w:val="20"/>
+          <w:szCs w:val="20"/>
+        </w:rPr>
+        <w:t>/stand-ups</w:t>
       </w:r>
     </w:p>
     <w:p>
@@ -2606,17 +2566,208 @@
         <w:spacing w:after="0" w:line="240" w:lineRule="auto"/>
         <w:rPr>
           <w:rFonts w:ascii="Arial" w:hAnsi="Arial" w:cs="Arial"/>
-          <w:sz w:val="20"/>
-          <w:szCs w:val="20"/>
-        </w:rPr>
-      </w:pPr>
-      <w:r>
-        <w:rPr>
-          <w:rFonts w:ascii="Arial" w:hAnsi="Arial" w:cs="Arial"/>
-          <w:sz w:val="20"/>
-          <w:szCs w:val="20"/>
-        </w:rPr>
-        <w:t xml:space="preserve">Full stack development, from Typescript to C# </w:t>
+          <w:b/>
+          <w:sz w:val="20"/>
+          <w:szCs w:val="20"/>
+        </w:rPr>
+      </w:pPr>
+      <w:r>
+        <w:rPr>
+          <w:rFonts w:ascii="Arial" w:hAnsi="Arial" w:cs="Arial"/>
+          <w:sz w:val="20"/>
+          <w:szCs w:val="20"/>
+        </w:rPr>
+        <w:t>Updating important documentation and processes</w:t>
+      </w:r>
+    </w:p>
+    <w:p>
+      <w:pPr>
+        <w:shd w:val="clear" w:color="auto" w:fill="FFFFFF"/>
+        <w:spacing w:after="0" w:line="240" w:lineRule="auto"/>
+        <w:ind w:left="2520"/>
+        <w:rPr>
+          <w:rFonts w:ascii="Arial" w:hAnsi="Arial" w:cs="Arial"/>
+          <w:b/>
+          <w:sz w:val="20"/>
+          <w:szCs w:val="20"/>
+        </w:rPr>
+      </w:pPr>
+    </w:p>
+    <w:p>
+      <w:pPr>
+        <w:shd w:val="clear" w:color="auto" w:fill="FFFFFF"/>
+        <w:spacing w:after="0" w:line="240" w:lineRule="auto"/>
+        <w:rPr>
+          <w:rFonts w:ascii="Arial" w:hAnsi="Arial" w:cs="Arial"/>
+          <w:b/>
+          <w:sz w:val="20"/>
+          <w:szCs w:val="20"/>
+        </w:rPr>
+      </w:pPr>
+      <w:r>
+        <w:rPr>
+          <w:rFonts w:ascii="Arial" w:hAnsi="Arial" w:cs="Arial"/>
+          <w:b/>
+          <w:sz w:val="20"/>
+          <w:szCs w:val="20"/>
+        </w:rPr>
+        <w:t>June 2018</w:t>
+      </w:r>
+      <w:r>
+        <w:rPr>
+          <w:rFonts w:ascii="Arial" w:hAnsi="Arial" w:cs="Arial"/>
+          <w:b/>
+          <w:sz w:val="20"/>
+          <w:szCs w:val="20"/>
+        </w:rPr>
+        <w:t xml:space="preserve"> </w:t>
+      </w:r>
+      <w:r>
+        <w:rPr>
+          <w:rFonts w:ascii="Arial" w:hAnsi="Arial" w:cs="Arial"/>
+          <w:b/>
+          <w:sz w:val="20"/>
+          <w:szCs w:val="20"/>
+        </w:rPr>
+        <w:t>–</w:t>
+      </w:r>
+      <w:r>
+        <w:rPr>
+          <w:rFonts w:ascii="Arial" w:hAnsi="Arial" w:cs="Arial"/>
+          <w:b/>
+          <w:sz w:val="20"/>
+          <w:szCs w:val="20"/>
+        </w:rPr>
+        <w:tab/>
+      </w:r>
+      <w:r>
+        <w:rPr>
+          <w:rFonts w:ascii="Arial" w:hAnsi="Arial" w:cs="Arial"/>
+          <w:b/>
+          <w:sz w:val="20"/>
+          <w:szCs w:val="20"/>
+        </w:rPr>
+        <w:t xml:space="preserve">             </w:t>
+      </w:r>
+      <w:r>
+        <w:rPr>
+          <w:rFonts w:ascii="Arial" w:hAnsi="Arial" w:cs="Arial"/>
+          <w:b/>
+          <w:sz w:val="20"/>
+          <w:szCs w:val="20"/>
+        </w:rPr>
+        <w:t xml:space="preserve">Sword Active Risk - </w:t>
+      </w:r>
+      <w:r>
+        <w:rPr>
+          <w:rFonts w:ascii="Arial" w:hAnsi="Arial" w:cs="Arial"/>
+          <w:b/>
+          <w:sz w:val="20"/>
+          <w:szCs w:val="20"/>
+        </w:rPr>
+        <w:t>Software Developer</w:t>
+      </w:r>
+      <w:r>
+        <w:rPr>
+          <w:rFonts w:ascii="Arial" w:hAnsi="Arial" w:cs="Arial"/>
+          <w:b/>
+          <w:sz w:val="20"/>
+          <w:szCs w:val="20"/>
+        </w:rPr>
+        <w:t>/Developer</w:t>
+      </w:r>
+    </w:p>
+    <w:p>
+      <w:pPr>
+        <w:shd w:val="clear" w:color="auto" w:fill="FFFFFF"/>
+        <w:spacing w:after="0" w:line="240" w:lineRule="auto"/>
+        <w:rPr>
+          <w:rFonts w:ascii="Arial" w:hAnsi="Arial" w:cs="Arial"/>
+          <w:b/>
+          <w:sz w:val="20"/>
+          <w:szCs w:val="20"/>
+        </w:rPr>
+      </w:pPr>
+      <w:r>
+        <w:rPr>
+          <w:rFonts w:ascii="Arial" w:hAnsi="Arial" w:cs="Arial"/>
+          <w:b/>
+          <w:sz w:val="20"/>
+          <w:szCs w:val="20"/>
+        </w:rPr>
+        <w:t xml:space="preserve">December 2019            </w:t>
+      </w:r>
+      <w:r>
+        <w:rPr>
+          <w:rFonts w:ascii="Arial" w:hAnsi="Arial" w:cs="Arial"/>
+          <w:b/>
+          <w:sz w:val="20"/>
+          <w:szCs w:val="20"/>
+        </w:rPr>
+        <w:t xml:space="preserve">Address: </w:t>
+      </w:r>
+      <w:r>
+        <w:rPr>
+          <w:rFonts w:ascii="Arial" w:hAnsi="Arial" w:cs="Arial"/>
+          <w:sz w:val="20"/>
+          <w:szCs w:val="20"/>
+        </w:rPr>
+        <w:t>1 Grenfell Rd, Maidenhead SL6 1HN</w:t>
+      </w:r>
+    </w:p>
+    <w:p>
+      <w:pPr>
+        <w:shd w:val="clear" w:color="auto" w:fill="FFFFFF"/>
+        <w:spacing w:after="0" w:line="240" w:lineRule="auto"/>
+        <w:ind w:left="1440" w:firstLine="720"/>
+        <w:rPr>
+          <w:rStyle w:val="Hyperlink"/>
+          <w:rFonts w:ascii="Arial" w:hAnsi="Arial" w:cs="Arial"/>
+          <w:color w:val="1A0DAB"/>
+          <w:sz w:val="20"/>
+          <w:szCs w:val="20"/>
+          <w:u w:val="none"/>
+          <w:shd w:val="clear" w:color="auto" w:fill="FFFFFF"/>
+        </w:rPr>
+      </w:pPr>
+      <w:r>
+        <w:rPr>
+          <w:rFonts w:ascii="Arial" w:hAnsi="Arial" w:cs="Arial"/>
+          <w:b/>
+          <w:sz w:val="20"/>
+          <w:szCs w:val="20"/>
+        </w:rPr>
+        <w:t xml:space="preserve">Phone: </w:t>
+      </w:r>
+      <w:r>
+        <w:rPr>
+          <w:rFonts w:ascii="Arial" w:hAnsi="Arial" w:cs="Arial"/>
+          <w:color w:val="000000"/>
+          <w:sz w:val="20"/>
+          <w:szCs w:val="20"/>
+          <w:shd w:val="clear" w:color="auto" w:fill="FFFFFF"/>
+        </w:rPr>
+        <w:t>01628 582500</w:t>
+      </w:r>
+    </w:p>
+    <w:p>
+      <w:pPr>
+        <w:shd w:val="clear" w:color="auto" w:fill="FFFFFF"/>
+        <w:spacing w:after="0" w:line="240" w:lineRule="auto"/>
+        <w:ind w:left="1440" w:firstLine="720"/>
+        <w:rPr>
+          <w:rFonts w:ascii="Arial" w:hAnsi="Arial" w:cs="Arial"/>
+          <w:sz w:val="20"/>
+          <w:szCs w:val="20"/>
+        </w:rPr>
+      </w:pPr>
+      <w:r>
+        <w:rPr>
+          <w:rFonts w:ascii="Arial" w:hAnsi="Arial" w:cs="Arial"/>
+          <w:sz w:val="20"/>
+          <w:szCs w:val="20"/>
+        </w:rPr>
+        <w:t>Main duties:</w:t>
       </w:r>
     </w:p>
     <w:p>
@@ -2639,15 +2790,7 @@
           <w:sz w:val="20"/>
           <w:szCs w:val="20"/>
         </w:rPr>
-        <w:t>Creating bug fixes and features</w:t>
-      </w:r>
-      <w:r>
-        <w:rPr>
-          <w:rFonts w:ascii="Arial" w:hAnsi="Arial" w:cs="Arial"/>
-          <w:sz w:val="20"/>
-          <w:szCs w:val="20"/>
-        </w:rPr>
-        <w:t>, pushing to main product branch in a continuous integration fashion</w:t>
+        <w:t>Regularly attending sprint meetings to assess requirements/tasks</w:t>
       </w:r>
     </w:p>
     <w:p>
@@ -2670,160 +2813,7 @@
           <w:sz w:val="20"/>
           <w:szCs w:val="20"/>
         </w:rPr>
-        <w:t>Penetration testing application</w:t>
-      </w:r>
-      <w:r>
-        <w:rPr>
-          <w:rFonts w:ascii="Arial" w:hAnsi="Arial" w:cs="Arial"/>
-          <w:sz w:val="20"/>
-          <w:szCs w:val="20"/>
-        </w:rPr>
-        <w:t xml:space="preserve"> web interfaces</w:t>
-      </w:r>
-    </w:p>
-    <w:p>
-      <w:pPr>
-        <w:shd w:val="clear" w:color="auto" w:fill="FFFFFF"/>
-        <w:spacing w:after="0" w:line="240" w:lineRule="auto"/>
-        <w:rPr>
-          <w:rFonts w:ascii="Arial" w:hAnsi="Arial" w:cs="Arial"/>
-          <w:b/>
-          <w:sz w:val="20"/>
-          <w:szCs w:val="20"/>
-        </w:rPr>
-      </w:pPr>
-    </w:p>
-    <w:p>
-      <w:pPr>
-        <w:shd w:val="clear" w:color="auto" w:fill="FFFFFF"/>
-        <w:spacing w:after="0" w:line="240" w:lineRule="auto"/>
-        <w:rPr>
-          <w:rFonts w:ascii="Arial" w:hAnsi="Arial" w:cs="Arial"/>
-          <w:b/>
-          <w:sz w:val="20"/>
-          <w:szCs w:val="20"/>
-        </w:rPr>
-      </w:pPr>
-      <w:r>
-        <w:rPr>
-          <w:rFonts w:ascii="Arial" w:hAnsi="Arial" w:cs="Arial"/>
-          <w:b/>
-          <w:sz w:val="20"/>
-          <w:szCs w:val="20"/>
-        </w:rPr>
-        <w:t xml:space="preserve">September 2017 </w:t>
-      </w:r>
-      <w:r>
-        <w:rPr>
-          <w:rFonts w:ascii="Arial" w:hAnsi="Arial" w:cs="Arial"/>
-          <w:b/>
-          <w:sz w:val="20"/>
-          <w:szCs w:val="20"/>
-        </w:rPr>
-        <w:t>–</w:t>
-      </w:r>
-      <w:r>
-        <w:rPr>
-          <w:rFonts w:ascii="Arial" w:hAnsi="Arial" w:cs="Arial"/>
-          <w:b/>
-          <w:sz w:val="20"/>
-          <w:szCs w:val="20"/>
-        </w:rPr>
-        <w:t xml:space="preserve"> </w:t>
-      </w:r>
-      <w:r>
-        <w:rPr>
-          <w:rFonts w:ascii="Arial" w:hAnsi="Arial" w:cs="Arial"/>
-          <w:b/>
-          <w:sz w:val="20"/>
-          <w:szCs w:val="20"/>
-        </w:rPr>
-        <w:tab/>
-        <w:t>University o</w:t>
-      </w:r>
-      <w:bookmarkStart w:id="0" w:name="_GoBack"/>
-      <w:bookmarkEnd w:id="0"/>
-      <w:r>
-        <w:rPr>
-          <w:rFonts w:ascii="Arial" w:hAnsi="Arial" w:cs="Arial"/>
-          <w:b/>
-          <w:sz w:val="20"/>
-          <w:szCs w:val="20"/>
-        </w:rPr>
-        <w:t>f Reading</w:t>
-      </w:r>
-      <w:r>
-        <w:rPr>
-          <w:rFonts w:ascii="Arial" w:hAnsi="Arial" w:cs="Arial"/>
-          <w:b/>
-          <w:sz w:val="20"/>
-          <w:szCs w:val="20"/>
-        </w:rPr>
-        <w:t xml:space="preserve"> - Year 3 Course Representative </w:t>
-      </w:r>
-    </w:p>
-    <w:p>
-      <w:pPr>
-        <w:shd w:val="clear" w:color="auto" w:fill="FFFFFF"/>
-        <w:spacing w:after="0" w:line="240" w:lineRule="auto"/>
-        <w:rPr>
-          <w:rFonts w:ascii="Arial" w:hAnsi="Arial" w:cs="Arial"/>
-          <w:b/>
-          <w:sz w:val="20"/>
-          <w:szCs w:val="20"/>
-        </w:rPr>
-      </w:pPr>
-      <w:r>
-        <w:rPr>
-          <w:rFonts w:ascii="Arial" w:hAnsi="Arial" w:cs="Arial"/>
-          <w:b/>
-          <w:sz w:val="20"/>
-          <w:szCs w:val="20"/>
-        </w:rPr>
-        <w:t>June 2018</w:t>
-      </w:r>
-      <w:r>
-        <w:rPr>
-          <w:rFonts w:ascii="Arial" w:hAnsi="Arial" w:cs="Arial"/>
-          <w:b/>
-          <w:sz w:val="20"/>
-          <w:szCs w:val="20"/>
-        </w:rPr>
-        <w:tab/>
-      </w:r>
-      <w:r>
-        <w:rPr>
-          <w:rFonts w:ascii="Arial" w:hAnsi="Arial" w:cs="Arial"/>
-          <w:b/>
-          <w:sz w:val="20"/>
-          <w:szCs w:val="20"/>
-        </w:rPr>
-        <w:t xml:space="preserve"> </w:t>
-      </w:r>
-      <w:r>
-        <w:rPr>
-          <w:rFonts w:ascii="Arial" w:hAnsi="Arial" w:cs="Arial"/>
-          <w:b/>
-          <w:sz w:val="20"/>
-          <w:szCs w:val="20"/>
-        </w:rPr>
-        <w:tab/>
-      </w:r>
-      <w:r>
-        <w:rPr>
-          <w:rFonts w:ascii="Arial" w:hAnsi="Arial" w:cs="Arial"/>
-          <w:sz w:val="20"/>
-          <w:szCs w:val="20"/>
-        </w:rPr>
-        <w:t>Main duties</w:t>
-      </w:r>
-      <w:r>
-        <w:rPr>
-          <w:rFonts w:ascii="Arial" w:hAnsi="Arial" w:cs="Arial"/>
-          <w:sz w:val="20"/>
-          <w:szCs w:val="20"/>
-        </w:rPr>
-        <w:t>:</w:t>
+        <w:t xml:space="preserve">Full stack development, from Typescript to C# </w:t>
       </w:r>
     </w:p>
     <w:p>
@@ -2846,15 +2836,15 @@
           <w:sz w:val="20"/>
           <w:szCs w:val="20"/>
         </w:rPr>
-        <w:t xml:space="preserve">Liaising with students and staff, setting up effective </w:t>
-      </w:r>
-      <w:r>
-        <w:rPr>
-          <w:rFonts w:ascii="Arial" w:hAnsi="Arial" w:cs="Arial"/>
-          <w:sz w:val="20"/>
-          <w:szCs w:val="20"/>
-        </w:rPr>
-        <w:t>communication channels to engage with student queries</w:t>
+        <w:t>Creating bug fixes and features</w:t>
+      </w:r>
+      <w:r>
+        <w:rPr>
+          <w:rFonts w:ascii="Arial" w:hAnsi="Arial" w:cs="Arial"/>
+          <w:sz w:val="20"/>
+          <w:szCs w:val="20"/>
+        </w:rPr>
+        <w:t>, pushing to main product branch in a continuous integration fashion</w:t>
       </w:r>
     </w:p>
     <w:p>
@@ -2877,7 +2867,15 @@
           <w:sz w:val="20"/>
           <w:szCs w:val="20"/>
         </w:rPr>
-        <w:t>Regularly attending meetings with staff, highlighting student concerns</w:t>
+        <w:t>Penetration testing application</w:t>
+      </w:r>
+      <w:r>
+        <w:rPr>
+          <w:rFonts w:ascii="Arial" w:hAnsi="Arial" w:cs="Arial"/>
+          <w:sz w:val="20"/>
+          <w:szCs w:val="20"/>
+        </w:rPr>
+        <w:t xml:space="preserve"> web interfaces</w:t>
       </w:r>
     </w:p>
     <w:p>
@@ -2903,6 +2901,53 @@
           <w:szCs w:val="20"/>
         </w:rPr>
       </w:pPr>
+      <w:r>
+        <w:rPr>
+          <w:rFonts w:ascii="Arial" w:hAnsi="Arial" w:cs="Arial"/>
+          <w:b/>
+          <w:sz w:val="20"/>
+          <w:szCs w:val="20"/>
+        </w:rPr>
+        <w:lastRenderedPageBreak/>
+        <w:t xml:space="preserve">September 2017 </w:t>
+      </w:r>
+      <w:r>
+        <w:rPr>
+          <w:rFonts w:ascii="Arial" w:hAnsi="Arial" w:cs="Arial"/>
+          <w:b/>
+          <w:sz w:val="20"/>
+          <w:szCs w:val="20"/>
+        </w:rPr>
+        <w:t>–</w:t>
+      </w:r>
+      <w:r>
+        <w:rPr>
+          <w:rFonts w:ascii="Arial" w:hAnsi="Arial" w:cs="Arial"/>
+          <w:b/>
+          <w:sz w:val="20"/>
+          <w:szCs w:val="20"/>
+        </w:rPr>
+        <w:t xml:space="preserve"> </w:t>
+      </w:r>
+      <w:r>
+        <w:rPr>
+          <w:rFonts w:ascii="Arial" w:hAnsi="Arial" w:cs="Arial"/>
+          <w:b/>
+          <w:sz w:val="20"/>
+          <w:szCs w:val="20"/>
+        </w:rPr>
+        <w:tab/>
+        <w:t>University of Reading</w:t>
+      </w:r>
+      <w:r>
+        <w:rPr>
+          <w:rFonts w:ascii="Arial" w:hAnsi="Arial" w:cs="Arial"/>
+          <w:b/>
+          <w:sz w:val="20"/>
+          <w:szCs w:val="20"/>
+        </w:rPr>
+        <w:t xml:space="preserve"> - Year 3 Course Representative </w:t>
+      </w:r>
     </w:p>
     <w:p>
       <w:pPr>
@@ -2915,13 +2960,132 @@
           <w:szCs w:val="20"/>
         </w:rPr>
       </w:pPr>
-    </w:p>
-    <w:p>
-      <w:pPr>
+      <w:r>
+        <w:rPr>
+          <w:rFonts w:ascii="Arial" w:hAnsi="Arial" w:cs="Arial"/>
+          <w:b/>
+          <w:sz w:val="20"/>
+          <w:szCs w:val="20"/>
+        </w:rPr>
+        <w:t>June 2018</w:t>
+      </w:r>
+      <w:r>
+        <w:rPr>
+          <w:rFonts w:ascii="Arial" w:hAnsi="Arial" w:cs="Arial"/>
+          <w:b/>
+          <w:sz w:val="20"/>
+          <w:szCs w:val="20"/>
+        </w:rPr>
+        <w:tab/>
+      </w:r>
+      <w:r>
+        <w:rPr>
+          <w:rFonts w:ascii="Arial" w:hAnsi="Arial" w:cs="Arial"/>
+          <w:b/>
+          <w:sz w:val="20"/>
+          <w:szCs w:val="20"/>
+        </w:rPr>
+        <w:t xml:space="preserve"> </w:t>
+      </w:r>
+      <w:r>
+        <w:rPr>
+          <w:rFonts w:ascii="Arial" w:hAnsi="Arial" w:cs="Arial"/>
+          <w:b/>
+          <w:sz w:val="20"/>
+          <w:szCs w:val="20"/>
+        </w:rPr>
+        <w:tab/>
+      </w:r>
+      <w:r>
+        <w:rPr>
+          <w:rFonts w:ascii="Arial" w:hAnsi="Arial" w:cs="Arial"/>
+          <w:sz w:val="20"/>
+          <w:szCs w:val="20"/>
+        </w:rPr>
+        <w:t>Main duties</w:t>
+      </w:r>
+      <w:r>
+        <w:rPr>
+          <w:rFonts w:ascii="Arial" w:hAnsi="Arial" w:cs="Arial"/>
+          <w:sz w:val="20"/>
+          <w:szCs w:val="20"/>
+        </w:rPr>
+        <w:t>:</w:t>
+      </w:r>
+    </w:p>
+    <w:p>
+      <w:pPr>
+        <w:numPr>
+          <w:ilvl w:val="0"/>
+          <w:numId w:val="5"/>
+        </w:numPr>
         <w:shd w:val="clear" w:color="auto" w:fill="FFFFFF"/>
         <w:spacing w:after="0" w:line="240" w:lineRule="auto"/>
         <w:rPr>
           <w:rFonts w:ascii="Arial" w:hAnsi="Arial" w:cs="Arial"/>
+          <w:sz w:val="20"/>
+          <w:szCs w:val="20"/>
+        </w:rPr>
+      </w:pPr>
+      <w:r>
+        <w:rPr>
+          <w:rFonts w:ascii="Arial" w:hAnsi="Arial" w:cs="Arial"/>
+          <w:sz w:val="20"/>
+          <w:szCs w:val="20"/>
+        </w:rPr>
+        <w:t xml:space="preserve">Liaising with students and staff, setting up effective </w:t>
+      </w:r>
+      <w:r>
+        <w:rPr>
+          <w:rFonts w:ascii="Arial" w:hAnsi="Arial" w:cs="Arial"/>
+          <w:sz w:val="20"/>
+          <w:szCs w:val="20"/>
+        </w:rPr>
+        <w:t>communication channels to engage with student queries</w:t>
+      </w:r>
+    </w:p>
+    <w:p>
+      <w:pPr>
+        <w:numPr>
+          <w:ilvl w:val="0"/>
+          <w:numId w:val="5"/>
+        </w:numPr>
+        <w:shd w:val="clear" w:color="auto" w:fill="FFFFFF"/>
+        <w:spacing w:after="0" w:line="240" w:lineRule="auto"/>
+        <w:rPr>
+          <w:rFonts w:ascii="Arial" w:hAnsi="Arial" w:cs="Arial"/>
+          <w:b/>
+          <w:sz w:val="20"/>
+          <w:szCs w:val="20"/>
+        </w:rPr>
+      </w:pPr>
+      <w:r>
+        <w:rPr>
+          <w:rFonts w:ascii="Arial" w:hAnsi="Arial" w:cs="Arial"/>
+          <w:sz w:val="20"/>
+          <w:szCs w:val="20"/>
+        </w:rPr>
+        <w:t>Regularly attending meetings with staff, highlighting student concerns</w:t>
+      </w:r>
+    </w:p>
+    <w:p>
+      <w:pPr>
+        <w:shd w:val="clear" w:color="auto" w:fill="FFFFFF"/>
+        <w:spacing w:after="0" w:line="240" w:lineRule="auto"/>
+        <w:rPr>
+          <w:rFonts w:ascii="Arial" w:hAnsi="Arial" w:cs="Arial"/>
+          <w:b/>
+          <w:sz w:val="20"/>
+          <w:szCs w:val="20"/>
+        </w:rPr>
+      </w:pPr>
+    </w:p>
+    <w:p>
+      <w:pPr>
+        <w:shd w:val="clear" w:color="auto" w:fill="FFFFFF"/>
+        <w:spacing w:after="0" w:line="240" w:lineRule="auto"/>
+        <w:rPr>
+          <w:rFonts w:ascii="Arial" w:hAnsi="Arial" w:cs="Arial"/>
           <w:b/>
           <w:sz w:val="20"/>
           <w:szCs w:val="20"/>
@@ -2953,18 +3117,8 @@
           <w:szCs w:val="20"/>
         </w:rPr>
         <w:tab/>
-      </w:r>
-      <w:proofErr w:type="spellStart"/>
-      <w:r>
-        <w:rPr>
-          <w:rFonts w:ascii="Arial" w:hAnsi="Arial" w:cs="Arial"/>
-          <w:b/>
-          <w:sz w:val="20"/>
-          <w:szCs w:val="20"/>
-        </w:rPr>
         <w:t>FutureLearn</w:t>
       </w:r>
-      <w:proofErr w:type="spellEnd"/>
       <w:r>
         <w:rPr>
           <w:rFonts w:ascii="Arial" w:hAnsi="Arial" w:cs="Arial"/>
@@ -3747,11 +3901,11 @@
         </w:rPr>
         <w:t xml:space="preserve">Phone: </w:t>
       </w:r>
-      <w:hyperlink r:id="rId12" w:tooltip="Call via Hangouts" w:history="1">
+      <w:hyperlink r:id="rId11" w:tooltip="Call via Hangouts" w:history="1">
         <w:r>
           <w:rPr>
             <w:rFonts w:ascii="Arial" w:hAnsi="Arial" w:cs="Arial"/>
-            <w:color w:val="1A0DAB"/>
+            <w:color w:val="000000"/>
             <w:sz w:val="20"/>
             <w:szCs w:val="20"/>
           </w:rPr>
@@ -3761,7 +3915,7 @@
       <w:r>
         <w:rPr>
           <w:rFonts w:ascii="Arial" w:hAnsi="Arial" w:cs="Arial"/>
-          <w:color w:val="1A0DAB"/>
+          <w:color w:val="000000"/>
           <w:sz w:val="20"/>
           <w:szCs w:val="20"/>
         </w:rPr>
@@ -3878,7 +4032,7 @@
       </w:r>
     </w:p>
     <w:sectPr>
-      <w:footerReference w:type="default" r:id="rId13"/>
+      <w:footerReference w:type="default" r:id="rId12"/>
       <w:pgSz w:w="11907" w:h="16840"/>
       <w:pgMar w:top="426" w:right="1134" w:bottom="709" w:left="1134" w:header="709" w:footer="709" w:gutter="0"/>
       <w:pgNumType w:start="1"/>
@@ -6051,7 +6205,7 @@
 </file>
 
 <file path=customXml/itemProps1.xml><?xml version="1.0" encoding="utf-8"?>
-<ds:datastoreItem xmlns:ds="http://schemas.openxmlformats.org/officeDocument/2006/customXml" ds:itemID="{52EC0B40-F69F-482D-B9D6-ABB6B454C733}">
+<ds:datastoreItem xmlns:ds="http://schemas.openxmlformats.org/officeDocument/2006/customXml" ds:itemID="{E77878A5-19EE-41ED-9627-B8EF58BE35F1}">
   <ds:schemaRefs>
     <ds:schemaRef ds:uri="http://schemas.openxmlformats.org/officeDocument/2006/bibliography"/>
   </ds:schemaRefs>

</xml_diff>

<commit_message>
Removed phone number, updated README
Removed phone number, updated README
</commit_message>
<xml_diff>
--- a/Oliver Bathurst CV.docx
+++ b/Oliver Bathurst CV.docx
@@ -304,50 +304,6 @@
           <w:t>ebsite</w:t>
         </w:r>
       </w:hyperlink>
-      <w:r>
-        <w:rPr>
-          <w:rStyle w:val="Hyperlink"/>
-          <w:rFonts w:ascii="Arial" w:hAnsi="Arial" w:cs="Arial"/>
-          <w:sz w:val="20"/>
-          <w:szCs w:val="20"/>
-          <w:u w:val="none"/>
-        </w:rPr>
-        <w:t xml:space="preserve"> </w:t>
-      </w:r>
-      <w:r>
-        <w:rPr>
-          <w:rStyle w:val="Hyperlink"/>
-          <w:rFonts w:ascii="Arial" w:hAnsi="Arial" w:cs="Arial"/>
-          <w:color w:val="000000"/>
-          <w:sz w:val="20"/>
-          <w:szCs w:val="20"/>
-          <w:u w:val="none"/>
-        </w:rPr>
-        <w:t>●</w:t>
-      </w:r>
-      <w:r>
-        <w:rPr>
-          <w:rStyle w:val="Hyperlink"/>
-          <w:rFonts w:ascii="Arial" w:hAnsi="Arial" w:cs="Arial"/>
-          <w:b/>
-          <w:color w:val="000000"/>
-          <w:sz w:val="20"/>
-          <w:szCs w:val="20"/>
-          <w:u w:val="none"/>
-        </w:rPr>
-        <w:t xml:space="preserve"> </w:t>
-      </w:r>
-      <w:hyperlink r:id="rId12" w:history="1">
-        <w:r>
-          <w:rPr>
-            <w:rStyle w:val="Hyperlink"/>
-            <w:rFonts w:ascii="Arial" w:hAnsi="Arial" w:cs="Arial"/>
-            <w:sz w:val="20"/>
-            <w:szCs w:val="20"/>
-          </w:rPr>
-          <w:t>Phone</w:t>
-        </w:r>
-      </w:hyperlink>
     </w:p>
     <w:p>
       <w:pPr>
@@ -748,14 +704,6 @@
           <w:szCs w:val="20"/>
         </w:rPr>
         <w:tab/>
-      </w:r>
-      <w:r>
-        <w:rPr>
-          <w:rFonts w:ascii="Arial" w:hAnsi="Arial" w:cs="Arial"/>
-          <w:b/>
-          <w:sz w:val="20"/>
-          <w:szCs w:val="20"/>
-        </w:rPr>
         <w:t xml:space="preserve">Address: </w:t>
       </w:r>
       <w:r>
@@ -3819,7 +3767,7 @@
         </w:rPr>
         <w:t xml:space="preserve">Phone: </w:t>
       </w:r>
-      <w:hyperlink r:id="rId13" w:tooltip="Call via Hangouts" w:history="1">
+      <w:hyperlink r:id="rId12" w:tooltip="Call via Hangouts" w:history="1">
         <w:r>
           <w:rPr>
             <w:rFonts w:ascii="Arial" w:hAnsi="Arial" w:cs="Arial"/>
@@ -3950,7 +3898,7 @@
       </w:r>
     </w:p>
     <w:sectPr>
-      <w:footerReference w:type="default" r:id="rId14"/>
+      <w:footerReference w:type="default" r:id="rId13"/>
       <w:pgSz w:w="11907" w:h="16840"/>
       <w:pgMar w:top="426" w:right="1134" w:bottom="709" w:left="1134" w:header="709" w:footer="709" w:gutter="0"/>
       <w:pgNumType w:start="1"/>

</xml_diff>